<commit_message>
Corrected the spelling Project Definition and Scope
Corrected the spelling Project Definition and Scope
</commit_message>
<xml_diff>
--- a/Documents/2-Project Definition and Scope-v14.15.docx
+++ b/Documents/2-Project Definition and Scope-v14.15.docx
@@ -80,10 +80,7 @@
         <w:t>.</w:t>
       </w:r>
     </w:p>
-    <w:p>
-      <w:bookmarkStart w:id="1" w:name="_GoBack"/>
-      <w:bookmarkEnd w:id="1"/>
-    </w:p>
+    <w:p/>
     <w:p>
       <w:pPr>
         <w:pStyle w:val="Heading2"/>
@@ -194,11 +191,11 @@
       <w:r>
         <w:t xml:space="preserve"> </w:t>
       </w:r>
-      <w:proofErr w:type="spellStart"/>
-      <w:r>
-        <w:t>wishlist</w:t>
-      </w:r>
-      <w:proofErr w:type="spellEnd"/>
+      <w:r>
+        <w:t>wish list</w:t>
+      </w:r>
+      <w:bookmarkStart w:id="1" w:name="_GoBack"/>
+      <w:bookmarkEnd w:id="1"/>
       <w:r>
         <w:t xml:space="preserve"> is beyond the scope of the project</w:t>
       </w:r>
@@ -695,10 +692,7 @@
               <w:spacing w:after="200" w:line="276" w:lineRule="auto"/>
             </w:pPr>
             <w:r>
-              <w:t xml:space="preserve">Bongos </w:t>
-            </w:r>
-            <w:r>
-              <w:t>Gameplay</w:t>
+              <w:t>Bongos Gameplay</w:t>
             </w:r>
           </w:p>
           <w:p>
@@ -1605,7 +1599,7 @@
         <w:bCs/>
         <w:noProof/>
       </w:rPr>
-      <w:t>1</w:t>
+      <w:t>2</w:t>
     </w:r>
     <w:r>
       <w:rPr>

</xml_diff>